<commit_message>
Corrigido versão 1.0.2 do TCC. Versão 1.0.3 gerada.
</commit_message>
<xml_diff>
--- a/AVS/6. Quadro Metodologico.docx
+++ b/AVS/6. Quadro Metodologico.docx
@@ -33,25 +33,13 @@
         <w:jc w:val="both"/>
       </w:pPr>
       <w:r>
-        <w:rPr>
-          <w:highlight w:val="green"/>
-        </w:rPr>
         <w:t>Segundo Gil (2007, p 17), pesquisa é um procedimento racional e sistemático com o objetivo</w:t>
       </w:r>
       <w:r>
-        <w:rPr>
-          <w:highlight w:val="green"/>
-        </w:rPr>
         <w:t xml:space="preserve"> de</w:t>
       </w:r>
       <w:r>
-        <w:rPr>
-          <w:highlight w:val="green"/>
-        </w:rPr>
-        <w:t xml:space="preserve"> proporcionar respostas para problemas propostos.</w:t>
-      </w:r>
-      <w:r>
-        <w:t xml:space="preserve"> A pesquisa se desenvolve por </w:t>
+        <w:t xml:space="preserve"> proporcionar respostas para problemas propostos. A pesquisa se desenvolve por </w:t>
       </w:r>
       <w:r>
         <w:t>inúmeras</w:t>
@@ -60,7 +48,10 @@
         <w:t xml:space="preserve"> fases, desde a </w:t>
       </w:r>
       <w:r>
-        <w:t xml:space="preserve">adequada </w:t>
+        <w:t>adequada</w:t>
+      </w:r>
+      <w:r>
+        <w:t xml:space="preserve"> </w:t>
       </w:r>
       <w:r>
         <w:t xml:space="preserve">formulação do problema até a </w:t>
@@ -98,12 +89,34 @@
         <w:ind w:firstLine="720"/>
         <w:jc w:val="both"/>
       </w:pPr>
+    </w:p>
+    <w:p>
+      <w:r>
+        <w:t>Contexto da Pesquisa</w:t>
+      </w:r>
+    </w:p>
+    <w:p>
+      <w:pPr>
+        <w:ind w:firstLine="720"/>
+        <w:jc w:val="both"/>
+      </w:pPr>
       <w:bookmarkStart w:id="0" w:name="_GoBack"/>
-      <w:bookmarkEnd w:id="0"/>
-    </w:p>
-    <w:p>
-      <w:r>
-        <w:t>Contexto da Pesquisa</w:t>
+      <w:r>
+        <w:t xml:space="preserve">Este trabalho será desenvolvido devido à dificuldade que algumas pessoas têm de encontrar determinados profissionais, tencionando </w:t>
+      </w:r>
+      <w:proofErr w:type="gramStart"/>
+      <w:r>
+        <w:t>à</w:t>
+      </w:r>
+      <w:proofErr w:type="gramEnd"/>
+      <w:r>
+        <w:t xml:space="preserve"> criação de um aplicativo por meio do qua</w:t>
+      </w:r>
+      <w:r>
+        <w:t xml:space="preserve">l </w:t>
+      </w:r>
+      <w:r>
+        <w:t>autônomos e empresas poderão se cadastrar e divulgar seus serviços.</w:t>
       </w:r>
     </w:p>
     <w:p>
@@ -112,34 +125,34 @@
         <w:jc w:val="both"/>
       </w:pPr>
       <w:r>
-        <w:t xml:space="preserve">Este trabalho será desenvolvido devido à dificuldade que algumas pessoas têm de encontrar determinados profissionais, tencionando </w:t>
-      </w:r>
-      <w:r>
-        <w:t>à</w:t>
-      </w:r>
-      <w:r>
-        <w:t xml:space="preserve"> criação de um aplicativo por meio do qua</w:t>
-      </w:r>
-      <w:r>
-        <w:t xml:space="preserve">l </w:t>
-      </w:r>
-      <w:r>
-        <w:t>autônomos e empresas poderão se cadastrar e divulgar seus serviços.</w:t>
+        <w:t>Muitas pessoas têm dificuldades em localizar um profissional desejado. Mesmo buscando em redes sociais, familiares e amigos, o profissional encontrado nem sempre é o melhor indicado, e na maioria dos casos se sabe pouco sobre ele.</w:t>
       </w:r>
     </w:p>
     <w:p>
       <w:pPr>
         <w:ind w:firstLine="720"/>
         <w:jc w:val="both"/>
-        <w:rPr>
-          <w:highlight w:val="yellow"/>
-        </w:rPr>
-      </w:pPr>
-      <w:r>
-        <w:rPr>
-          <w:highlight w:val="yellow"/>
-        </w:rPr>
-        <w:t>Em muitas ocasiões, as pessoas não conseguem localizar o profissional desejado, buscando em vários locais como na internet. E, quando encontrado, na maioria das vezes não possui qualificações necessárias e requeridas ou até mesmo boas recomendações.</w:t>
+      </w:pPr>
+      <w:r>
+        <w:t>O objetivo desta aplicação é reunir, em um único lugar, os mais diversos profissionais das mais diversas áreas, facilitando assim serem encontrados. Por meio deste sistema</w:t>
+      </w:r>
+      <w:r>
+        <w:t>,</w:t>
+      </w:r>
+      <w:r>
+        <w:t xml:space="preserve"> os usuários poderão escolher</w:t>
+      </w:r>
+      <w:r>
+        <w:t xml:space="preserve"> profissionais</w:t>
+      </w:r>
+      <w:r>
+        <w:t>,</w:t>
+      </w:r>
+      <w:r>
+        <w:t xml:space="preserve"> </w:t>
+      </w:r>
+      <w:r>
+        <w:t xml:space="preserve">baseando em suas informações de perfil e avaliações dos demais usuários. </w:t>
       </w:r>
     </w:p>
     <w:p>
@@ -148,44 +161,10 @@
         <w:jc w:val="both"/>
       </w:pPr>
       <w:r>
-        <w:rPr>
-          <w:highlight w:val="yellow"/>
-        </w:rPr>
-        <w:t>O objetivo desta aplicação é reunir, em um único lugar, os mais diversos profissionais das mais diversas áreas, facilitando assim serem encontrados. Por meio deste sistema</w:t>
-      </w:r>
-      <w:r>
-        <w:rPr>
-          <w:highlight w:val="yellow"/>
-        </w:rPr>
-        <w:t>,</w:t>
-      </w:r>
-      <w:r>
-        <w:rPr>
-          <w:highlight w:val="yellow"/>
-        </w:rPr>
-        <w:t xml:space="preserve"> os usuários poderão </w:t>
-      </w:r>
-      <w:proofErr w:type="gramStart"/>
-      <w:r>
-        <w:rPr>
-          <w:highlight w:val="yellow"/>
-        </w:rPr>
-        <w:t>escolher</w:t>
-      </w:r>
-      <w:r>
-        <w:rPr>
-          <w:highlight w:val="yellow"/>
-        </w:rPr>
-        <w:t>,</w:t>
-      </w:r>
-      <w:proofErr w:type="gramEnd"/>
-      <w:r>
-        <w:rPr>
-          <w:highlight w:val="yellow"/>
-        </w:rPr>
-        <w:t xml:space="preserve"> baseado nos perfis cadastrados, serviços ofertados e com a ajuda de avaliações de outros utilizadores.</w:t>
-      </w:r>
-    </w:p>
+        <w:t>Para os profissionais, o aplicativo se torna um novo meio de divulgação de serviços, além de verificar o perfil do seu possível cliente, através de avaliações de outros profissionais.</w:t>
+      </w:r>
+    </w:p>
+    <w:bookmarkEnd w:id="0"/>
     <w:p>
       <w:pPr>
         <w:ind w:firstLine="720"/>
@@ -223,98 +202,54 @@
         <w:jc w:val="both"/>
       </w:pPr>
       <w:r>
+        <w:lastRenderedPageBreak/>
         <w:tab/>
       </w:r>
       <w:r>
-        <w:rPr>
-          <w:highlight w:val="green"/>
-        </w:rPr>
         <w:t>No começo</w:t>
       </w:r>
       <w:r>
-        <w:rPr>
-          <w:highlight w:val="green"/>
-        </w:rPr>
         <w:t>,</w:t>
       </w:r>
       <w:r>
-        <w:rPr>
-          <w:highlight w:val="green"/>
-        </w:rPr>
         <w:t xml:space="preserve"> foram abortadas</w:t>
       </w:r>
       <w:r>
-        <w:rPr>
-          <w:highlight w:val="green"/>
-        </w:rPr>
         <w:t xml:space="preserve"> v</w:t>
       </w:r>
       <w:r>
-        <w:rPr>
-          <w:highlight w:val="green"/>
-        </w:rPr>
         <w:t>á</w:t>
       </w:r>
       <w:r>
-        <w:rPr>
-          <w:highlight w:val="green"/>
-        </w:rPr>
         <w:t>rias reuniões entre os desenvo</w:t>
       </w:r>
       <w:r>
-        <w:rPr>
-          <w:highlight w:val="green"/>
-        </w:rPr>
         <w:t xml:space="preserve">lvedores. Discutindo </w:t>
       </w:r>
       <w:r>
-        <w:rPr>
-          <w:highlight w:val="green"/>
-        </w:rPr>
         <w:t xml:space="preserve">sobre </w:t>
       </w:r>
       <w:r>
-        <w:rPr>
-          <w:highlight w:val="green"/>
-        </w:rPr>
         <w:t xml:space="preserve">o problema a </w:t>
       </w:r>
       <w:proofErr w:type="gramStart"/>
       <w:r>
-        <w:rPr>
-          <w:highlight w:val="green"/>
-        </w:rPr>
         <w:t>ser</w:t>
       </w:r>
       <w:proofErr w:type="gramEnd"/>
       <w:r>
-        <w:rPr>
-          <w:highlight w:val="green"/>
-        </w:rPr>
         <w:t xml:space="preserve"> solucionado com es</w:t>
       </w:r>
       <w:r>
-        <w:rPr>
-          <w:highlight w:val="green"/>
-        </w:rPr>
         <w:t>t</w:t>
       </w:r>
       <w:r>
-        <w:rPr>
-          <w:highlight w:val="green"/>
-        </w:rPr>
         <w:t>e projeto, possíveis ideias para sua solução, requisitos do sistema e tecnologias</w:t>
       </w:r>
       <w:r>
-        <w:rPr>
-          <w:highlight w:val="green"/>
-        </w:rPr>
         <w:t xml:space="preserve"> a serem</w:t>
       </w:r>
       <w:r>
-        <w:rPr>
-          <w:highlight w:val="green"/>
-        </w:rPr>
         <w:t xml:space="preserve"> usadas durante todo o desenvolvimento.</w:t>
       </w:r>
       <w:r>
@@ -327,7 +262,6 @@
         <w:jc w:val="both"/>
       </w:pPr>
       <w:r>
-        <w:lastRenderedPageBreak/>
         <w:t>Foram necessárias reuniões sobre o projeto com o orientador para um melhor acompanhamento e supervisão de todo o desenvolvimento.</w:t>
       </w:r>
     </w:p>
@@ -620,7 +554,11 @@
       </w:pPr>
       <w:r>
         <w:tab/>
-        <w:t xml:space="preserve">O diagrama de casos de uso procura possibilitar a compreensão de comportamento de um sistema por qualquer pessoa que tenha o conhecimento sobre o problema enfocado. Ele tem por objetivo apresentar uma visão externa geral das funcionalidades que o sistema </w:t>
+        <w:t xml:space="preserve">O diagrama de casos de uso procura possibilitar a compreensão de comportamento de um sistema por qualquer pessoa que tenha o conhecimento sobre o problema enfocado. Ele tem por </w:t>
+      </w:r>
+      <w:r>
+        <w:lastRenderedPageBreak/>
+        <w:t xml:space="preserve">objetivo apresentar uma visão externa geral das funcionalidades que o sistema </w:t>
       </w:r>
       <w:r>
         <w:t>oferecerá</w:t>
@@ -637,7 +575,6 @@
         <w:jc w:val="both"/>
       </w:pPr>
       <w:r>
-        <w:lastRenderedPageBreak/>
         <w:tab/>
       </w:r>
       <w:r>
@@ -659,9 +596,6 @@
         <w:t xml:space="preserve"> </w:t>
       </w:r>
       <w:r>
-        <w:rPr>
-          <w:highlight w:val="green"/>
-        </w:rPr>
         <w:t>A seguir estão representadas as funcionalidades básicas do aplicativo através de um diagrama de casos de uso.</w:t>
       </w:r>
     </w:p>
@@ -773,37 +707,22 @@
         <w:tab/>
       </w:r>
       <w:r>
-        <w:rPr>
-          <w:highlight w:val="green"/>
-        </w:rPr>
         <w:t>No diagrama acima</w:t>
       </w:r>
       <w:r>
-        <w:rPr>
-          <w:highlight w:val="green"/>
-        </w:rPr>
         <w:t>,</w:t>
       </w:r>
       <w:r>
-        <w:rPr>
-          <w:highlight w:val="green"/>
-        </w:rPr>
         <w:t xml:space="preserve"> podemos ver as ações de cada tipo de usuário no sistema. O Profissional pode gerenciar seu perfil com informações de seu serviço, visualizar suas avaliações, visualizar o perfil de um cliente e avali</w:t>
       </w:r>
       <w:r>
-        <w:rPr>
-          <w:highlight w:val="green"/>
-        </w:rPr>
         <w:t>á</w:t>
       </w:r>
       <w:r>
-        <w:rPr>
-          <w:highlight w:val="green"/>
-        </w:rPr>
-        <w:t>-lo ou então realizar buscas por outros profissionais</w:t>
-      </w:r>
-      <w:r>
-        <w:t xml:space="preserve">. </w:t>
+        <w:t>-lo ou então realizar buscas por outros profissionais.</w:t>
+      </w:r>
+      <w:r>
+        <w:t xml:space="preserve"> </w:t>
       </w:r>
     </w:p>
     <w:p>
@@ -846,7 +765,6 @@
     <w:p/>
     <w:p>
       <w:r>
-        <w:lastRenderedPageBreak/>
         <w:t>Tecnologias utilizadas</w:t>
       </w:r>
     </w:p>
@@ -903,52 +821,30 @@
         <w:tab/>
       </w:r>
       <w:r>
-        <w:rPr>
-          <w:highlight w:val="green"/>
-        </w:rPr>
         <w:t>O Firebase</w:t>
       </w:r>
       <w:r>
-        <w:rPr>
-          <w:highlight w:val="green"/>
-        </w:rPr>
         <w:t>,</w:t>
       </w:r>
       <w:r>
-        <w:rPr>
-          <w:highlight w:val="green"/>
-        </w:rPr>
         <w:t xml:space="preserve"> por sua vez</w:t>
       </w:r>
       <w:r>
-        <w:rPr>
-          <w:highlight w:val="green"/>
-        </w:rPr>
         <w:t>,</w:t>
       </w:r>
       <w:r>
-        <w:rPr>
-          <w:highlight w:val="green"/>
-        </w:rPr>
         <w:t xml:space="preserve"> é</w:t>
       </w:r>
       <w:r>
-        <w:rPr>
-          <w:highlight w:val="green"/>
-        </w:rPr>
         <w:t xml:space="preserve"> um</w:t>
       </w:r>
       <w:r>
-        <w:rPr>
-          <w:highlight w:val="green"/>
-        </w:rPr>
         <w:t xml:space="preserve"> </w:t>
       </w:r>
       <w:proofErr w:type="gramStart"/>
       <w:r>
         <w:rPr>
           <w:i/>
-          <w:highlight w:val="green"/>
         </w:rPr>
         <w:t>BaaS</w:t>
       </w:r>
@@ -956,32 +852,19 @@
       <w:r>
         <w:rPr>
           <w:rStyle w:val="Refdenotaderodap"/>
-          <w:highlight w:val="green"/>
         </w:rPr>
         <w:footnoteReference w:id="1"/>
       </w:r>
       <w:r>
-        <w:rPr>
-          <w:highlight w:val="green"/>
-        </w:rPr>
         <w:t xml:space="preserve"> </w:t>
       </w:r>
       <w:r>
-        <w:rPr>
-          <w:highlight w:val="green"/>
-        </w:rPr>
         <w:t>que será</w:t>
       </w:r>
       <w:r>
-        <w:rPr>
-          <w:highlight w:val="green"/>
-        </w:rPr>
         <w:t xml:space="preserve"> responsável por fornecer e gerenciar o banco de dados, </w:t>
       </w:r>
       <w:r>
-        <w:rPr>
-          <w:highlight w:val="green"/>
-        </w:rPr>
         <w:t>autenticação de usuários, armazenamento de arquivos entre outras funcionalidades. Tudo isso sem escrever uma linha de código. Com ele é fácil fazer um cadastro de contas, controlar acessos, permissões entre outras.</w:t>
       </w:r>
     </w:p>
@@ -4103,7 +3986,7 @@
 </file>
 
 <file path=customXml/itemProps1.xml><?xml version="1.0" encoding="utf-8"?>
-<ds:datastoreItem xmlns:ds="http://schemas.openxmlformats.org/officeDocument/2006/customXml" ds:itemID="{C0F95C51-AA2F-4229-8913-600D24FECD1C}">
+<ds:datastoreItem xmlns:ds="http://schemas.openxmlformats.org/officeDocument/2006/customXml" ds:itemID="{6A115F4F-3C55-418F-8A03-90B29BCAAECC}">
   <ds:schemaRefs>
     <ds:schemaRef ds:uri="http://schemas.openxmlformats.org/officeDocument/2006/bibliography"/>
   </ds:schemaRefs>

</xml_diff>